<commit_message>
* Updating for win7
git-svn-id: http://shilbert.cjb.net/repos/private/trunk/python/pyclient@2660 6dcb506c-49f4-8c44-b148-53dce8eab73e
</commit_message>
<xml_diff>
--- a/pyclient-manual.docx
+++ b/pyclient-manual.docx
@@ -32,6 +32,27 @@
         </w:rPr>
         <w:t>*</w:t>
       </w:r>
+      <w:r>
+        <w:rPr>
+          <w:rStyle w:val="Code"/>
+        </w:rPr>
+        <w:br/>
+        <w:t xml:space="preserve">client = </w:t>
+      </w:r>
+      <w:proofErr w:type="spellStart"/>
+      <w:r>
+        <w:rPr>
+          <w:rStyle w:val="Code"/>
+        </w:rPr>
+        <w:t>ClientAPI</w:t>
+      </w:r>
+      <w:proofErr w:type="spellEnd"/>
+      <w:r>
+        <w:rPr>
+          <w:rStyle w:val="Code"/>
+        </w:rPr>
+        <w:t>()</w:t>
+      </w:r>
     </w:p>
     <w:p>
       <w:pPr>
@@ -59,12 +80,20 @@
           <w:rStyle w:val="Code"/>
         </w:rPr>
       </w:pPr>
+      <w:proofErr w:type="spellStart"/>
+      <w:r>
+        <w:rPr>
+          <w:rStyle w:val="Code"/>
+        </w:rPr>
+        <w:t>client.</w:t>
+      </w:r>
       <w:r>
         <w:rPr>
           <w:rStyle w:val="Code"/>
         </w:rPr>
         <w:t>echo</w:t>
       </w:r>
+      <w:proofErr w:type="spellEnd"/>
       <w:r>
         <w:rPr>
           <w:rStyle w:val="Code"/>
@@ -76,23 +105,46 @@
       <w:r>
         <w:t>Echoes a line of text to the primary output tab. Color codes are allowed.</w:t>
       </w:r>
-    </w:p>
-    <w:p>
-      <w:pPr>
-        <w:rPr>
-          <w:rStyle w:val="Code"/>
-        </w:rPr>
-      </w:pPr>
-      <w:r>
-        <w:rPr>
-          <w:rStyle w:val="Code"/>
-        </w:rPr>
-        <w:t>exit()</w:t>
-      </w:r>
-    </w:p>
-    <w:p>
-      <w:r>
-        <w:t>Exits the client, first disconnecting &amp; saving configuration.</w:t>
+      <w:r>
+        <w:t xml:space="preserve"> </w:t>
+      </w:r>
+    </w:p>
+    <w:p>
+      <w:pPr>
+        <w:rPr>
+          <w:rStyle w:val="Code"/>
+        </w:rPr>
+      </w:pPr>
+      <w:proofErr w:type="spellStart"/>
+      <w:r>
+        <w:rPr>
+          <w:rStyle w:val="Code"/>
+        </w:rPr>
+        <w:t>client.</w:t>
+      </w:r>
+      <w:r>
+        <w:rPr>
+          <w:rStyle w:val="Code"/>
+        </w:rPr>
+        <w:t>exec</w:t>
+      </w:r>
+      <w:r>
+        <w:rPr>
+          <w:rStyle w:val="Code"/>
+        </w:rPr>
+        <w:t>ute</w:t>
+      </w:r>
+      <w:proofErr w:type="spellEnd"/>
+      <w:r>
+        <w:rPr>
+          <w:rStyle w:val="Code"/>
+        </w:rPr>
+        <w:t>(line)</w:t>
+      </w:r>
+    </w:p>
+    <w:p>
+      <w:r>
+        <w:t>Executes a line as if it was typed into the input bar. If it does not contain a command, the contents are sent to the server.</w:t>
       </w:r>
     </w:p>
     <w:p>
@@ -130,11 +182,25 @@
           <w:rStyle w:val="Code"/>
         </w:rPr>
       </w:pPr>
-      <w:r>
-        <w:rPr>
-          <w:rStyle w:val="Code"/>
-        </w:rPr>
-        <w:t>connect(host</w:t>
+      <w:proofErr w:type="spellStart"/>
+      <w:r>
+        <w:rPr>
+          <w:rStyle w:val="Code"/>
+        </w:rPr>
+        <w:t>client.</w:t>
+      </w:r>
+      <w:r>
+        <w:rPr>
+          <w:rStyle w:val="Code"/>
+        </w:rPr>
+        <w:t>connect</w:t>
+      </w:r>
+      <w:proofErr w:type="spellEnd"/>
+      <w:r>
+        <w:rPr>
+          <w:rStyle w:val="Code"/>
+        </w:rPr>
+        <w:t>(host</w:t>
       </w:r>
       <w:r>
         <w:rPr>
@@ -171,11 +237,25 @@
           <w:rStyle w:val="Code"/>
         </w:rPr>
       </w:pPr>
-      <w:r>
-        <w:rPr>
-          <w:rStyle w:val="Code"/>
-        </w:rPr>
-        <w:t>disconnect()</w:t>
+      <w:proofErr w:type="spellStart"/>
+      <w:r>
+        <w:rPr>
+          <w:rStyle w:val="Code"/>
+        </w:rPr>
+        <w:t>client.</w:t>
+      </w:r>
+      <w:r>
+        <w:rPr>
+          <w:rStyle w:val="Code"/>
+        </w:rPr>
+        <w:t>disconnect</w:t>
+      </w:r>
+      <w:proofErr w:type="spellEnd"/>
+      <w:r>
+        <w:rPr>
+          <w:rStyle w:val="Code"/>
+        </w:rPr>
+        <w:t>()</w:t>
       </w:r>
     </w:p>
     <w:p>
@@ -194,7 +274,436 @@
         <w:rPr>
           <w:rStyle w:val="Code"/>
         </w:rPr>
-        <w:t>isConnected</w:t>
+        <w:t>client.isConnected</w:t>
+      </w:r>
+      <w:proofErr w:type="spellEnd"/>
+    </w:p>
+    <w:p>
+      <w:r>
+        <w:t>True if the client is connected, false otherwise.</w:t>
+      </w:r>
+      <w:r>
+        <w:t xml:space="preserve"> </w:t>
+      </w:r>
+    </w:p>
+    <w:p>
+      <w:pPr>
+        <w:rPr>
+          <w:rStyle w:val="Code"/>
+        </w:rPr>
+      </w:pPr>
+      <w:proofErr w:type="spellStart"/>
+      <w:r>
+        <w:rPr>
+          <w:rStyle w:val="Code"/>
+        </w:rPr>
+        <w:t>client.host</w:t>
+      </w:r>
+      <w:proofErr w:type="spellEnd"/>
+    </w:p>
+    <w:p>
+      <w:r>
+        <w:t>Host name of the server we are connected to (or None if not connected.)</w:t>
+      </w:r>
+    </w:p>
+    <w:p>
+      <w:pPr>
+        <w:rPr>
+          <w:rStyle w:val="Code"/>
+        </w:rPr>
+      </w:pPr>
+      <w:proofErr w:type="spellStart"/>
+      <w:r>
+        <w:rPr>
+          <w:rStyle w:val="Code"/>
+        </w:rPr>
+        <w:t>client.port</w:t>
+      </w:r>
+      <w:proofErr w:type="spellEnd"/>
+      <w:r>
+        <w:rPr>
+          <w:rStyle w:val="Code"/>
+        </w:rPr>
+        <w:t xml:space="preserve"> </w:t>
+      </w:r>
+    </w:p>
+    <w:p>
+      <w:r>
+        <w:t>Port number of the server we are connected to (or None if not connected.)</w:t>
+      </w:r>
+    </w:p>
+    <w:p>
+      <w:pPr>
+        <w:rPr>
+          <w:rStyle w:val="Code"/>
+        </w:rPr>
+      </w:pPr>
+      <w:proofErr w:type="spellStart"/>
+      <w:r>
+        <w:rPr>
+          <w:rStyle w:val="Code"/>
+        </w:rPr>
+        <w:t>client.</w:t>
+      </w:r>
+      <w:r>
+        <w:rPr>
+          <w:rStyle w:val="Code"/>
+        </w:rPr>
+        <w:t>send</w:t>
+      </w:r>
+      <w:proofErr w:type="spellEnd"/>
+      <w:r>
+        <w:rPr>
+          <w:rStyle w:val="Code"/>
+        </w:rPr>
+        <w:t>(line)</w:t>
+      </w:r>
+    </w:p>
+    <w:p>
+      <w:r>
+        <w:t>Send a line of text to the server</w:t>
+      </w:r>
+      <w:r>
+        <w:t>, if connected</w:t>
+      </w:r>
+      <w:r>
+        <w:t>. Automatically inserts CRLF at the end.</w:t>
+      </w:r>
+    </w:p>
+    <w:p>
+      <w:pPr>
+        <w:pStyle w:val="Heading1"/>
+      </w:pPr>
+      <w:r>
+        <w:t>Configuration</w:t>
+      </w:r>
+    </w:p>
+    <w:p>
+      <w:proofErr w:type="spellStart"/>
+      <w:r>
+        <w:rPr>
+          <w:rStyle w:val="Code"/>
+        </w:rPr>
+        <w:t>hasC</w:t>
+      </w:r>
+      <w:r>
+        <w:rPr>
+          <w:rStyle w:val="Code"/>
+        </w:rPr>
+        <w:t>onfig</w:t>
+      </w:r>
+      <w:r>
+        <w:rPr>
+          <w:rStyle w:val="Code"/>
+        </w:rPr>
+        <w:t>Key</w:t>
+      </w:r>
+      <w:proofErr w:type="spellEnd"/>
+      <w:r>
+        <w:rPr>
+          <w:rStyle w:val="Code"/>
+        </w:rPr>
+        <w:t>(key)</w:t>
+      </w:r>
+      <w:r>
+        <w:rPr>
+          <w:rStyle w:val="Code"/>
+        </w:rPr>
+        <w:br/>
+      </w:r>
+      <w:proofErr w:type="spellStart"/>
+      <w:r>
+        <w:rPr>
+          <w:rStyle w:val="Code"/>
+        </w:rPr>
+        <w:t>g</w:t>
+      </w:r>
+      <w:r>
+        <w:rPr>
+          <w:rStyle w:val="Code"/>
+        </w:rPr>
+        <w:t>etC</w:t>
+      </w:r>
+      <w:r>
+        <w:rPr>
+          <w:rStyle w:val="Code"/>
+        </w:rPr>
+        <w:t>onfig</w:t>
+      </w:r>
+      <w:r>
+        <w:rPr>
+          <w:rStyle w:val="Code"/>
+        </w:rPr>
+        <w:t>Bool</w:t>
+      </w:r>
+      <w:proofErr w:type="spellEnd"/>
+      <w:r>
+        <w:rPr>
+          <w:rStyle w:val="Code"/>
+        </w:rPr>
+        <w:t>(key, default=False)</w:t>
+      </w:r>
+      <w:r>
+        <w:rPr>
+          <w:rStyle w:val="Code"/>
+        </w:rPr>
+        <w:br/>
+      </w:r>
+      <w:proofErr w:type="spellStart"/>
+      <w:r>
+        <w:rPr>
+          <w:rStyle w:val="Code"/>
+        </w:rPr>
+        <w:t>getC</w:t>
+      </w:r>
+      <w:r>
+        <w:rPr>
+          <w:rStyle w:val="Code"/>
+        </w:rPr>
+        <w:t>onfig</w:t>
+      </w:r>
+      <w:r>
+        <w:rPr>
+          <w:rStyle w:val="Code"/>
+        </w:rPr>
+        <w:t>Int</w:t>
+      </w:r>
+      <w:proofErr w:type="spellEnd"/>
+      <w:r>
+        <w:rPr>
+          <w:rStyle w:val="Code"/>
+        </w:rPr>
+        <w:t>(key, default=0)</w:t>
+      </w:r>
+      <w:r>
+        <w:rPr>
+          <w:rStyle w:val="Code"/>
+        </w:rPr>
+        <w:br/>
+      </w:r>
+      <w:proofErr w:type="spellStart"/>
+      <w:r>
+        <w:rPr>
+          <w:rStyle w:val="Code"/>
+        </w:rPr>
+        <w:t>getC</w:t>
+      </w:r>
+      <w:r>
+        <w:rPr>
+          <w:rStyle w:val="Code"/>
+        </w:rPr>
+        <w:t>onfig</w:t>
+      </w:r>
+      <w:r>
+        <w:rPr>
+          <w:rStyle w:val="Code"/>
+        </w:rPr>
+        <w:t>Str</w:t>
+      </w:r>
+      <w:proofErr w:type="spellEnd"/>
+      <w:r>
+        <w:rPr>
+          <w:rStyle w:val="Code"/>
+        </w:rPr>
+        <w:t>(key, default=</w:t>
+      </w:r>
+      <w:r>
+        <w:rPr>
+          <w:rStyle w:val="Code"/>
+        </w:rPr>
+        <w:t>’’</w:t>
+      </w:r>
+      <w:r>
+        <w:rPr>
+          <w:rStyle w:val="Code"/>
+        </w:rPr>
+        <w:t>)</w:t>
+      </w:r>
+      <w:r>
+        <w:rPr>
+          <w:rStyle w:val="Code"/>
+        </w:rPr>
+        <w:br/>
+      </w:r>
+      <w:proofErr w:type="spellStart"/>
+      <w:r>
+        <w:rPr>
+          <w:rStyle w:val="Code"/>
+        </w:rPr>
+        <w:t>setC</w:t>
+      </w:r>
+      <w:r>
+        <w:rPr>
+          <w:rStyle w:val="Code"/>
+        </w:rPr>
+        <w:t>onfig</w:t>
+      </w:r>
+      <w:r>
+        <w:rPr>
+          <w:rStyle w:val="Code"/>
+        </w:rPr>
+        <w:t>Bool</w:t>
+      </w:r>
+      <w:proofErr w:type="spellEnd"/>
+      <w:r>
+        <w:rPr>
+          <w:rStyle w:val="Code"/>
+        </w:rPr>
+        <w:t xml:space="preserve">(key, </w:t>
+      </w:r>
+      <w:proofErr w:type="spellStart"/>
+      <w:r>
+        <w:rPr>
+          <w:rStyle w:val="Code"/>
+        </w:rPr>
+        <w:t>val</w:t>
+      </w:r>
+      <w:proofErr w:type="spellEnd"/>
+      <w:r>
+        <w:rPr>
+          <w:rStyle w:val="Code"/>
+        </w:rPr>
+        <w:t>)</w:t>
+      </w:r>
+      <w:r>
+        <w:rPr>
+          <w:rStyle w:val="Code"/>
+        </w:rPr>
+        <w:br/>
+      </w:r>
+      <w:proofErr w:type="spellStart"/>
+      <w:r>
+        <w:rPr>
+          <w:rStyle w:val="Code"/>
+        </w:rPr>
+        <w:t>setC</w:t>
+      </w:r>
+      <w:r>
+        <w:rPr>
+          <w:rStyle w:val="Code"/>
+        </w:rPr>
+        <w:t>onfig</w:t>
+      </w:r>
+      <w:r>
+        <w:rPr>
+          <w:rStyle w:val="Code"/>
+        </w:rPr>
+        <w:t>Int</w:t>
+      </w:r>
+      <w:proofErr w:type="spellEnd"/>
+      <w:r>
+        <w:rPr>
+          <w:rStyle w:val="Code"/>
+        </w:rPr>
+        <w:t xml:space="preserve">(key, </w:t>
+      </w:r>
+      <w:proofErr w:type="spellStart"/>
+      <w:r>
+        <w:rPr>
+          <w:rStyle w:val="Code"/>
+        </w:rPr>
+        <w:t>val</w:t>
+      </w:r>
+      <w:proofErr w:type="spellEnd"/>
+      <w:r>
+        <w:rPr>
+          <w:rStyle w:val="Code"/>
+        </w:rPr>
+        <w:t>)</w:t>
+      </w:r>
+      <w:r>
+        <w:rPr>
+          <w:rStyle w:val="Code"/>
+        </w:rPr>
+        <w:br/>
+      </w:r>
+      <w:proofErr w:type="spellStart"/>
+      <w:r>
+        <w:rPr>
+          <w:rStyle w:val="Code"/>
+        </w:rPr>
+        <w:lastRenderedPageBreak/>
+        <w:t>setC</w:t>
+      </w:r>
+      <w:r>
+        <w:rPr>
+          <w:rStyle w:val="Code"/>
+        </w:rPr>
+        <w:t>onfig</w:t>
+      </w:r>
+      <w:r>
+        <w:rPr>
+          <w:rStyle w:val="Code"/>
+        </w:rPr>
+        <w:t>Str</w:t>
+      </w:r>
+      <w:proofErr w:type="spellEnd"/>
+      <w:r>
+        <w:rPr>
+          <w:rStyle w:val="Code"/>
+        </w:rPr>
+        <w:t>(key,</w:t>
+      </w:r>
+      <w:r>
+        <w:rPr>
+          <w:rStyle w:val="Code"/>
+        </w:rPr>
+        <w:t xml:space="preserve"> </w:t>
+      </w:r>
+      <w:proofErr w:type="spellStart"/>
+      <w:r>
+        <w:rPr>
+          <w:rStyle w:val="Code"/>
+        </w:rPr>
+        <w:t>val</w:t>
+      </w:r>
+      <w:proofErr w:type="spellEnd"/>
+      <w:r>
+        <w:rPr>
+          <w:rStyle w:val="Code"/>
+        </w:rPr>
+        <w:t>)</w:t>
+      </w:r>
+      <w:r>
+        <w:rPr>
+          <w:rStyle w:val="Code"/>
+        </w:rPr>
+        <w:br/>
+      </w:r>
+      <w:r>
+        <w:rPr>
+          <w:rStyle w:val="Code"/>
+        </w:rPr>
+        <w:br/>
+      </w:r>
+      <w:r>
+        <w:t>These functions read from and write t</w:t>
+      </w:r>
+      <w:r>
+        <w:t xml:space="preserve">o </w:t>
+      </w:r>
+      <w:r>
+        <w:t>the configuration dictionary.</w:t>
+      </w:r>
+    </w:p>
+    <w:p>
+      <w:pPr>
+        <w:rPr>
+          <w:rStyle w:val="Code"/>
+        </w:rPr>
+      </w:pPr>
+      <w:proofErr w:type="spellStart"/>
+      <w:r>
+        <w:rPr>
+          <w:rStyle w:val="Code"/>
+        </w:rPr>
+        <w:t>saveC</w:t>
+      </w:r>
+      <w:r>
+        <w:rPr>
+          <w:rStyle w:val="Code"/>
+        </w:rPr>
+        <w:t>onfig</w:t>
       </w:r>
       <w:proofErr w:type="spellEnd"/>
       <w:r>
@@ -205,414 +714,12 @@
       </w:r>
     </w:p>
     <w:p>
-      <w:r>
-        <w:t>Returns true if the client is fully connected.</w:t>
-      </w:r>
-    </w:p>
-    <w:p>
-      <w:pPr>
-        <w:rPr>
-          <w:rStyle w:val="Code"/>
-        </w:rPr>
-      </w:pPr>
-      <w:r>
-        <w:rPr>
-          <w:rStyle w:val="Code"/>
-        </w:rPr>
-        <w:t>send(line)</w:t>
-      </w:r>
-    </w:p>
-    <w:p>
-      <w:r>
-        <w:t>Send a line of text to the server</w:t>
-      </w:r>
-      <w:r>
-        <w:t>, if connected</w:t>
-      </w:r>
-      <w:r>
-        <w:t>. Automatically inserts CRLF at the end.</w:t>
-      </w:r>
-    </w:p>
-    <w:p>
-      <w:pPr>
-        <w:rPr>
-          <w:rStyle w:val="Code"/>
-        </w:rPr>
-      </w:pPr>
-      <w:r>
-        <w:rPr>
-          <w:rStyle w:val="Code"/>
-        </w:rPr>
-        <w:t>exec</w:t>
-      </w:r>
-      <w:r>
-        <w:rPr>
-          <w:rStyle w:val="Code"/>
-        </w:rPr>
-        <w:t>ute</w:t>
-      </w:r>
-      <w:r>
-        <w:rPr>
-          <w:rStyle w:val="Code"/>
-        </w:rPr>
-        <w:t>(line)</w:t>
-      </w:r>
-    </w:p>
-    <w:p>
-      <w:r>
-        <w:t>Executes a line as if it was typed into the input bar. If it does not contain a command, the contents are sent as normal.</w:t>
-      </w:r>
-    </w:p>
-    <w:p>
-      <w:pPr>
-        <w:pStyle w:val="Heading1"/>
-      </w:pPr>
-      <w:r>
-        <w:t>Configuration</w:t>
-      </w:r>
-    </w:p>
-    <w:p>
-      <w:proofErr w:type="spellStart"/>
-      <w:r>
-        <w:rPr>
-          <w:rStyle w:val="Code"/>
-        </w:rPr>
-        <w:t>hasC</w:t>
-      </w:r>
-      <w:r>
-        <w:rPr>
-          <w:rStyle w:val="Code"/>
-        </w:rPr>
-        <w:t>onfig</w:t>
-      </w:r>
-      <w:r>
-        <w:rPr>
-          <w:rStyle w:val="Code"/>
-        </w:rPr>
-        <w:t>Key</w:t>
-      </w:r>
-      <w:proofErr w:type="spellEnd"/>
-      <w:r>
-        <w:rPr>
-          <w:rStyle w:val="Code"/>
-        </w:rPr>
-        <w:t>(key)</w:t>
-      </w:r>
-      <w:r>
-        <w:rPr>
-          <w:rStyle w:val="Code"/>
-        </w:rPr>
-        <w:br/>
-      </w:r>
-      <w:proofErr w:type="spellStart"/>
-      <w:r>
-        <w:rPr>
-          <w:rStyle w:val="Code"/>
-        </w:rPr>
-        <w:t>g</w:t>
-      </w:r>
-      <w:r>
-        <w:rPr>
-          <w:rStyle w:val="Code"/>
-        </w:rPr>
-        <w:t>etC</w:t>
-      </w:r>
-      <w:r>
-        <w:rPr>
-          <w:rStyle w:val="Code"/>
-        </w:rPr>
-        <w:t>onfig</w:t>
-      </w:r>
-      <w:r>
-        <w:rPr>
-          <w:rStyle w:val="Code"/>
-        </w:rPr>
-        <w:t>Bool</w:t>
-      </w:r>
-      <w:proofErr w:type="spellEnd"/>
-      <w:r>
-        <w:rPr>
-          <w:rStyle w:val="Code"/>
-        </w:rPr>
-        <w:t>(key, default=False)</w:t>
-      </w:r>
-      <w:r>
-        <w:rPr>
-          <w:rStyle w:val="Code"/>
-        </w:rPr>
-        <w:br/>
-      </w:r>
-      <w:proofErr w:type="spellStart"/>
-      <w:r>
-        <w:rPr>
-          <w:rStyle w:val="Code"/>
-        </w:rPr>
-        <w:t>getC</w:t>
-      </w:r>
-      <w:r>
-        <w:rPr>
-          <w:rStyle w:val="Code"/>
-        </w:rPr>
-        <w:t>onfig</w:t>
-      </w:r>
-      <w:r>
-        <w:rPr>
-          <w:rStyle w:val="Code"/>
-        </w:rPr>
-        <w:t>Int</w:t>
-      </w:r>
-      <w:proofErr w:type="spellEnd"/>
-      <w:r>
-        <w:rPr>
-          <w:rStyle w:val="Code"/>
-        </w:rPr>
-        <w:t>(key, default=0)</w:t>
-      </w:r>
-      <w:r>
-        <w:rPr>
-          <w:rStyle w:val="Code"/>
-        </w:rPr>
-        <w:br/>
-      </w:r>
-      <w:proofErr w:type="spellStart"/>
-      <w:r>
-        <w:rPr>
-          <w:rStyle w:val="Code"/>
-        </w:rPr>
-        <w:t>getC</w:t>
-      </w:r>
-      <w:r>
-        <w:rPr>
-          <w:rStyle w:val="Code"/>
-        </w:rPr>
-        <w:t>onfig</w:t>
-      </w:r>
-      <w:r>
-        <w:rPr>
-          <w:rStyle w:val="Code"/>
-        </w:rPr>
-        <w:t>Str</w:t>
-      </w:r>
-      <w:proofErr w:type="spellEnd"/>
-      <w:r>
-        <w:rPr>
-          <w:rStyle w:val="Code"/>
-        </w:rPr>
-        <w:t>(key, default=</w:t>
-      </w:r>
-      <w:r>
-        <w:rPr>
-          <w:rStyle w:val="Code"/>
-        </w:rPr>
-        <w:t>’’</w:t>
-      </w:r>
-      <w:r>
-        <w:rPr>
-          <w:rStyle w:val="Code"/>
-        </w:rPr>
-        <w:t>)</w:t>
-      </w:r>
-      <w:r>
-        <w:rPr>
-          <w:rStyle w:val="Code"/>
-        </w:rPr>
-        <w:br/>
-      </w:r>
-      <w:proofErr w:type="spellStart"/>
-      <w:r>
-        <w:rPr>
-          <w:rStyle w:val="Code"/>
-        </w:rPr>
-        <w:t>setC</w:t>
-      </w:r>
-      <w:r>
-        <w:rPr>
-          <w:rStyle w:val="Code"/>
-        </w:rPr>
-        <w:t>onfig</w:t>
-      </w:r>
-      <w:r>
-        <w:rPr>
-          <w:rStyle w:val="Code"/>
-        </w:rPr>
-        <w:t>Bool</w:t>
-      </w:r>
-      <w:proofErr w:type="spellEnd"/>
-      <w:r>
-        <w:rPr>
-          <w:rStyle w:val="Code"/>
-        </w:rPr>
-        <w:t xml:space="preserve">(key, </w:t>
-      </w:r>
-      <w:proofErr w:type="spellStart"/>
-      <w:r>
-        <w:rPr>
-          <w:rStyle w:val="Code"/>
-        </w:rPr>
-        <w:t>val</w:t>
-      </w:r>
-      <w:proofErr w:type="spellEnd"/>
-      <w:r>
-        <w:rPr>
-          <w:rStyle w:val="Code"/>
-        </w:rPr>
-        <w:t>)</w:t>
-      </w:r>
-      <w:r>
-        <w:rPr>
-          <w:rStyle w:val="Code"/>
-        </w:rPr>
-        <w:br/>
-      </w:r>
-      <w:proofErr w:type="spellStart"/>
-      <w:r>
-        <w:rPr>
-          <w:rStyle w:val="Code"/>
-        </w:rPr>
-        <w:t>setC</w:t>
-      </w:r>
-      <w:r>
-        <w:rPr>
-          <w:rStyle w:val="Code"/>
-        </w:rPr>
-        <w:t>onfig</w:t>
-      </w:r>
-      <w:r>
-        <w:rPr>
-          <w:rStyle w:val="Code"/>
-        </w:rPr>
-        <w:t>Int</w:t>
-      </w:r>
-      <w:proofErr w:type="spellEnd"/>
-      <w:r>
-        <w:rPr>
-          <w:rStyle w:val="Code"/>
-        </w:rPr>
-        <w:t xml:space="preserve">(key, </w:t>
-      </w:r>
-      <w:proofErr w:type="spellStart"/>
-      <w:r>
-        <w:rPr>
-          <w:rStyle w:val="Code"/>
-        </w:rPr>
-        <w:t>val</w:t>
-      </w:r>
-      <w:proofErr w:type="spellEnd"/>
-      <w:r>
-        <w:rPr>
-          <w:rStyle w:val="Code"/>
-        </w:rPr>
-        <w:t>)</w:t>
-      </w:r>
-      <w:r>
-        <w:rPr>
-          <w:rStyle w:val="Code"/>
-        </w:rPr>
-        <w:br/>
-      </w:r>
-      <w:proofErr w:type="spellStart"/>
-      <w:r>
-        <w:rPr>
-          <w:rStyle w:val="Code"/>
-        </w:rPr>
-        <w:t>setC</w:t>
-      </w:r>
-      <w:r>
-        <w:rPr>
-          <w:rStyle w:val="Code"/>
-        </w:rPr>
-        <w:t>onfig</w:t>
-      </w:r>
-      <w:r>
-        <w:rPr>
-          <w:rStyle w:val="Code"/>
-        </w:rPr>
-        <w:t>Str</w:t>
-      </w:r>
-      <w:proofErr w:type="spellEnd"/>
-      <w:r>
-        <w:rPr>
-          <w:rStyle w:val="Code"/>
-        </w:rPr>
-        <w:t>(key,</w:t>
-      </w:r>
-      <w:r>
-        <w:rPr>
-          <w:rStyle w:val="Code"/>
-        </w:rPr>
-        <w:t xml:space="preserve"> </w:t>
-      </w:r>
-      <w:proofErr w:type="spellStart"/>
-      <w:r>
-        <w:rPr>
-          <w:rStyle w:val="Code"/>
-        </w:rPr>
-        <w:t>val</w:t>
-      </w:r>
-      <w:proofErr w:type="spellEnd"/>
-      <w:r>
-        <w:rPr>
-          <w:rStyle w:val="Code"/>
-        </w:rPr>
-        <w:t>)</w:t>
-      </w:r>
-      <w:r>
-        <w:rPr>
-          <w:rStyle w:val="Code"/>
-        </w:rPr>
-        <w:br/>
-      </w:r>
-      <w:r>
-        <w:rPr>
-          <w:rStyle w:val="Code"/>
-        </w:rPr>
-        <w:br/>
-      </w:r>
-      <w:r>
-        <w:t>These functions read from and write t</w:t>
-      </w:r>
-      <w:r>
-        <w:t xml:space="preserve">o </w:t>
-      </w:r>
-      <w:r>
-        <w:t>the configuration dictionary.</w:t>
-      </w:r>
-    </w:p>
-    <w:p>
-      <w:pPr>
-        <w:rPr>
-          <w:rStyle w:val="Code"/>
-        </w:rPr>
-      </w:pPr>
-      <w:proofErr w:type="spellStart"/>
-      <w:r>
-        <w:rPr>
-          <w:rStyle w:val="Code"/>
-        </w:rPr>
-        <w:t>saveC</w:t>
-      </w:r>
-      <w:r>
-        <w:rPr>
-          <w:rStyle w:val="Code"/>
-        </w:rPr>
-        <w:t>onfig</w:t>
-      </w:r>
-      <w:proofErr w:type="spellEnd"/>
-      <w:r>
-        <w:rPr>
-          <w:rStyle w:val="Code"/>
-        </w:rPr>
-        <w:t>()</w:t>
-      </w:r>
-    </w:p>
-    <w:p>
-      <w:pPr>
-        <w:rPr>
-          <w:rStyle w:val="Code"/>
-        </w:rPr>
-      </w:pPr>
-      <w:r>
-        <w:lastRenderedPageBreak/>
+      <w:pPr>
+        <w:rPr>
+          <w:rStyle w:val="Code"/>
+        </w:rPr>
+      </w:pPr>
+      <w:r>
         <w:t xml:space="preserve">Saves the </w:t>
       </w:r>
       <w:r>

</xml_diff>

<commit_message>
* More work on pyclient
git-svn-id: http://shilbert.cjb.net/repos/private/trunk/python/pyclient@2675 6dcb506c-49f4-8c44-b148-53dce8eab73e
</commit_message>
<xml_diff>
--- a/pyclient-manual.docx
+++ b/pyclient-manual.docx
@@ -230,6 +230,17 @@
       <w:r>
         <w:t xml:space="preserve"> is used. If already connected, or connecting, disconnect first.</w:t>
       </w:r>
+      <w:r>
+        <w:t xml:space="preserve"> </w:t>
+      </w:r>
+    </w:p>
+    <w:p>
+      <w:pPr>
+        <w:pStyle w:val="TODO"/>
+      </w:pPr>
+      <w:r>
+        <w:t>TODO: Maybe don't have it default to connection settings -- Connection system is self-contained?</w:t>
+      </w:r>
     </w:p>
     <w:p>
       <w:pPr>
@@ -288,6 +299,14 @@
     </w:p>
     <w:p>
       <w:pPr>
+        <w:pStyle w:val="TODO"/>
+      </w:pPr>
+      <w:r>
+        <w:t>TODO: More connection state info - preferably a list of states</w:t>
+      </w:r>
+    </w:p>
+    <w:p>
+      <w:pPr>
         <w:rPr>
           <w:rStyle w:val="Code"/>
         </w:rPr>
@@ -361,7 +380,13 @@
     </w:p>
     <w:p>
       <w:r>
-        <w:t>Send a line of text to the server</w:t>
+        <w:t>Send a</w:t>
+      </w:r>
+      <w:r>
+        <w:t xml:space="preserve"> single</w:t>
+      </w:r>
+      <w:r>
+        <w:t xml:space="preserve"> line of text to the server</w:t>
       </w:r>
       <w:r>
         <w:t>, if connected</w:t>
@@ -486,6 +511,7 @@
         <w:rPr>
           <w:rStyle w:val="Code"/>
         </w:rPr>
+        <w:lastRenderedPageBreak/>
         <w:t>getC</w:t>
       </w:r>
       <w:r>
@@ -622,7 +648,6 @@
         <w:rPr>
           <w:rStyle w:val="Code"/>
         </w:rPr>
-        <w:lastRenderedPageBreak/>
         <w:t>setC</w:t>
       </w:r>
       <w:r>
@@ -991,6 +1016,16 @@
       <w:color w:val="365F91" w:themeColor="accent1" w:themeShade="BF"/>
       <w:sz w:val="28"/>
       <w:szCs w:val="28"/>
+    </w:rPr>
+  </w:style>
+  <w:style w:type="paragraph" w:customStyle="1" w:styleId="TODO">
+    <w:name w:val="TODO"/>
+    <w:basedOn w:val="Normal"/>
+    <w:qFormat/>
+    <w:rsid w:val="00B33827"/>
+    <w:rPr>
+      <w:i/>
+      <w:color w:val="808080" w:themeColor="background1" w:themeShade="80"/>
     </w:rPr>
   </w:style>
 </w:styles>

</xml_diff>

<commit_message>
* Fixed command decorator so it can actually take parameters * Removed some unused crap from Config * Merged basic plugins (mostly) into one plugin; moved some commands out of Client.py
git-svn-id: http://shilbert.cjb.net/repos/private/trunk/python/pyclient@3147 6dcb506c-49f4-8c44-b148-53dce8eab73e
</commit_message>
<xml_diff>
--- a/pyclient-manual.docx
+++ b/pyclient-manual.docx
@@ -4,58 +4,6 @@
   <w:body>
     <w:p>
       <w:pPr>
-        <w:rPr>
-          <w:rStyle w:val="Code"/>
-        </w:rPr>
-      </w:pPr>
-      <w:r>
-        <w:rPr>
-          <w:rStyle w:val="Code"/>
-        </w:rPr>
-        <w:t>from pyclient</w:t>
-      </w:r>
-      <w:r>
-        <w:rPr>
-          <w:rStyle w:val="Code"/>
-        </w:rPr>
-        <w:t>.api</w:t>
-      </w:r>
-      <w:r>
-        <w:rPr>
-          <w:rStyle w:val="Code"/>
-        </w:rPr>
-        <w:t xml:space="preserve"> import </w:t>
-      </w:r>
-      <w:r>
-        <w:rPr>
-          <w:rStyle w:val="Code"/>
-        </w:rPr>
-        <w:t>*</w:t>
-      </w:r>
-      <w:r>
-        <w:rPr>
-          <w:rStyle w:val="Code"/>
-        </w:rPr>
-        <w:br/>
-        <w:t xml:space="preserve">client = </w:t>
-      </w:r>
-      <w:proofErr w:type="spellStart"/>
-      <w:r>
-        <w:rPr>
-          <w:rStyle w:val="Code"/>
-        </w:rPr>
-        <w:t>ClientAPI</w:t>
-      </w:r>
-      <w:proofErr w:type="spellEnd"/>
-      <w:r>
-        <w:rPr>
-          <w:rStyle w:val="Code"/>
-        </w:rPr>
-        <w:t>()</w:t>
-      </w:r>
-    </w:p>
-    <w:p>
-      <w:pPr>
         <w:pStyle w:val="Heading1"/>
         <w:rPr>
           <w:rStyle w:val="Code"/>
@@ -71,80 +19,59 @@
           <w:b/>
           <w:sz w:val="28"/>
         </w:rPr>
-        <w:t>Core</w:t>
-      </w:r>
-    </w:p>
-    <w:p>
-      <w:pPr>
-        <w:rPr>
-          <w:rStyle w:val="Code"/>
-        </w:rPr>
-      </w:pPr>
-      <w:proofErr w:type="spellStart"/>
-      <w:r>
-        <w:rPr>
-          <w:rStyle w:val="Code"/>
-        </w:rPr>
-        <w:t>client.</w:t>
-      </w:r>
-      <w:r>
-        <w:rPr>
-          <w:rStyle w:val="Code"/>
-        </w:rPr>
-        <w:t>echo</w:t>
-      </w:r>
-      <w:proofErr w:type="spellEnd"/>
-      <w:r>
-        <w:rPr>
-          <w:rStyle w:val="Code"/>
-        </w:rPr>
-        <w:t>(line=’’)</w:t>
-      </w:r>
-    </w:p>
-    <w:p>
-      <w:r>
-        <w:t>Echoes a line of text to the primary output tab. Color codes are allowed.</w:t>
-      </w:r>
-      <w:r>
-        <w:t xml:space="preserve"> </w:t>
-      </w:r>
-    </w:p>
-    <w:p>
-      <w:pPr>
-        <w:rPr>
-          <w:rStyle w:val="Code"/>
-        </w:rPr>
-      </w:pPr>
-      <w:proofErr w:type="spellStart"/>
-      <w:r>
-        <w:rPr>
-          <w:rStyle w:val="Code"/>
-        </w:rPr>
-        <w:t>client.</w:t>
-      </w:r>
-      <w:r>
-        <w:rPr>
-          <w:rStyle w:val="Code"/>
-        </w:rPr>
-        <w:t>exec</w:t>
-      </w:r>
-      <w:r>
-        <w:rPr>
-          <w:rStyle w:val="Code"/>
-        </w:rPr>
-        <w:t>ute</w:t>
-      </w:r>
-      <w:proofErr w:type="spellEnd"/>
-      <w:r>
-        <w:rPr>
-          <w:rStyle w:val="Code"/>
-        </w:rPr>
-        <w:t>(line)</w:t>
-      </w:r>
-    </w:p>
-    <w:p>
-      <w:r>
-        <w:t>Executes a line as if it was typed into the input bar. If it does not contain a command, the contents are sent to the server.</w:t>
+        <w:t>Initialization preamble</w:t>
+      </w:r>
+    </w:p>
+    <w:p>
+      <w:pPr>
+        <w:rPr>
+          <w:rStyle w:val="Code"/>
+        </w:rPr>
+      </w:pPr>
+      <w:r>
+        <w:rPr>
+          <w:rStyle w:val="Code"/>
+        </w:rPr>
+        <w:t>from pyclient</w:t>
+      </w:r>
+      <w:r>
+        <w:rPr>
+          <w:rStyle w:val="Code"/>
+        </w:rPr>
+        <w:t>.api</w:t>
+      </w:r>
+      <w:r>
+        <w:rPr>
+          <w:rStyle w:val="Code"/>
+        </w:rPr>
+        <w:t xml:space="preserve"> import </w:t>
+      </w:r>
+      <w:r>
+        <w:rPr>
+          <w:rStyle w:val="Code"/>
+        </w:rPr>
+        <w:t>*</w:t>
+      </w:r>
+      <w:r>
+        <w:rPr>
+          <w:rStyle w:val="Code"/>
+        </w:rPr>
+        <w:br/>
+        <w:t xml:space="preserve">client = </w:t>
+      </w:r>
+      <w:proofErr w:type="spellStart"/>
+      <w:r>
+        <w:rPr>
+          <w:rStyle w:val="Code"/>
+        </w:rPr>
+        <w:t>getClient</w:t>
+      </w:r>
+      <w:proofErr w:type="spellEnd"/>
+      <w:r>
+        <w:rPr>
+          <w:rStyle w:val="Code"/>
+        </w:rPr>
+        <w:t>()</w:t>
       </w:r>
     </w:p>
     <w:p>
@@ -164,15 +91,108 @@
           <w:b/>
           <w:sz w:val="28"/>
         </w:rPr>
-        <w:t>Connec</w:t>
-      </w:r>
-      <w:r>
+        <w:t>Core</w:t>
+      </w:r>
+    </w:p>
+    <w:p>
+      <w:pPr>
+        <w:rPr>
+          <w:rStyle w:val="Code"/>
+        </w:rPr>
+      </w:pPr>
+      <w:proofErr w:type="spellStart"/>
+      <w:r>
+        <w:rPr>
+          <w:rStyle w:val="Code"/>
+        </w:rPr>
+        <w:t>client.</w:t>
+      </w:r>
+      <w:r>
+        <w:rPr>
+          <w:rStyle w:val="Code"/>
+        </w:rPr>
+        <w:t>echo</w:t>
+      </w:r>
+      <w:proofErr w:type="spellEnd"/>
+      <w:r>
+        <w:rPr>
+          <w:rStyle w:val="Code"/>
+        </w:rPr>
+        <w:t>(line=’’)</w:t>
+      </w:r>
+    </w:p>
+    <w:p>
+      <w:r>
+        <w:t>Echoes a line of text to the primary output tab. Color codes are allowed.</w:t>
+      </w:r>
+      <w:r>
+        <w:t xml:space="preserve"> </w:t>
+      </w:r>
+    </w:p>
+    <w:p>
+      <w:pPr>
+        <w:rPr>
+          <w:rStyle w:val="Code"/>
+        </w:rPr>
+      </w:pPr>
+      <w:proofErr w:type="spellStart"/>
+      <w:r>
+        <w:rPr>
+          <w:rStyle w:val="Code"/>
+        </w:rPr>
+        <w:t>client.</w:t>
+      </w:r>
+      <w:r>
+        <w:rPr>
+          <w:rStyle w:val="Code"/>
+        </w:rPr>
+        <w:t>exec</w:t>
+      </w:r>
+      <w:r>
+        <w:rPr>
+          <w:rStyle w:val="Code"/>
+        </w:rPr>
+        <w:t>ute</w:t>
+      </w:r>
+      <w:proofErr w:type="spellEnd"/>
+      <w:r>
+        <w:rPr>
+          <w:rStyle w:val="Code"/>
+        </w:rPr>
+        <w:t>(line)</w:t>
+      </w:r>
+    </w:p>
+    <w:p>
+      <w:r>
+        <w:t>Executes a line as if it was typed into the input bar. If it does not contain a command, the contents are sent to the server.</w:t>
+      </w:r>
+    </w:p>
+    <w:p>
+      <w:pPr>
+        <w:pStyle w:val="Heading1"/>
         <w:rPr>
           <w:rStyle w:val="Code"/>
           <w:rFonts w:asciiTheme="majorHAnsi" w:hAnsiTheme="majorHAnsi"/>
           <w:b/>
           <w:sz w:val="28"/>
         </w:rPr>
+      </w:pPr>
+      <w:r>
+        <w:rPr>
+          <w:rStyle w:val="Code"/>
+          <w:rFonts w:asciiTheme="majorHAnsi" w:hAnsiTheme="majorHAnsi"/>
+          <w:b/>
+          <w:sz w:val="28"/>
+        </w:rPr>
+        <w:t>Connec</w:t>
+      </w:r>
+      <w:r>
+        <w:rPr>
+          <w:rStyle w:val="Code"/>
+          <w:rFonts w:asciiTheme="majorHAnsi" w:hAnsiTheme="majorHAnsi"/>
+          <w:b/>
+          <w:sz w:val="28"/>
+        </w:rPr>
         <w:t>tion</w:t>
       </w:r>
     </w:p>
@@ -400,16 +420,100 @@
         <w:pStyle w:val="Heading1"/>
       </w:pPr>
       <w:r>
+        <w:lastRenderedPageBreak/>
         <w:t>Configuration</w:t>
       </w:r>
     </w:p>
     <w:p>
-      <w:proofErr w:type="spellStart"/>
-      <w:r>
-        <w:rPr>
-          <w:rStyle w:val="Code"/>
-        </w:rPr>
-        <w:t>hasC</w:t>
+      <w:pPr>
+        <w:rPr>
+          <w:rFonts w:ascii="Consolas" w:hAnsi="Consolas"/>
+          <w:b/>
+          <w:sz w:val="20"/>
+        </w:rPr>
+      </w:pPr>
+      <w:proofErr w:type="spellStart"/>
+      <w:r>
+        <w:rPr>
+          <w:rStyle w:val="Code"/>
+        </w:rPr>
+        <w:t>client.config</w:t>
+      </w:r>
+      <w:proofErr w:type="spellEnd"/>
+      <w:r>
+        <w:rPr>
+          <w:rStyle w:val="Code"/>
+        </w:rPr>
+        <w:br/>
+      </w:r>
+      <w:r>
+        <w:rPr>
+          <w:rStyle w:val="Code"/>
+        </w:rPr>
+        <w:br/>
+      </w:r>
+      <w:r>
+        <w:t xml:space="preserve">Returns </w:t>
+      </w:r>
+      <w:r>
+        <w:t xml:space="preserve">a </w:t>
+      </w:r>
+      <w:r>
+        <w:t xml:space="preserve">dictionary which </w:t>
+      </w:r>
+      <w:r>
+        <w:t xml:space="preserve">can be used to store </w:t>
+      </w:r>
+      <w:proofErr w:type="spellStart"/>
+      <w:r>
+        <w:t>plugin</w:t>
+      </w:r>
+      <w:proofErr w:type="spellEnd"/>
+      <w:r>
+        <w:t xml:space="preserve">-specific configuration data. You cannot access other </w:t>
+      </w:r>
+      <w:proofErr w:type="spellStart"/>
+      <w:r>
+        <w:t>plugins</w:t>
+      </w:r>
+      <w:proofErr w:type="spellEnd"/>
+      <w:r>
+        <w:t>’ configuration values.</w:t>
+      </w:r>
+      <w:r>
+        <w:t xml:space="preserve"> You can also </w:t>
+      </w:r>
+      <w:r>
+        <w:t>assign to</w:t>
+      </w:r>
+      <w:r>
+        <w:t xml:space="preserve"> this </w:t>
+      </w:r>
+      <w:r>
+        <w:t>property</w:t>
+      </w:r>
+      <w:r>
+        <w:t xml:space="preserve"> to clear out or reset your configuration.</w:t>
+      </w:r>
+    </w:p>
+    <w:p>
+      <w:pPr>
+        <w:rPr>
+          <w:rStyle w:val="Code"/>
+        </w:rPr>
+      </w:pPr>
+      <w:proofErr w:type="spellStart"/>
+      <w:r>
+        <w:rPr>
+          <w:rStyle w:val="Code"/>
+        </w:rPr>
+        <w:t>client.</w:t>
+      </w:r>
+      <w:r>
+        <w:rPr>
+          <w:rStyle w:val="Code"/>
+        </w:rPr>
+        <w:t>saveC</w:t>
       </w:r>
       <w:r>
         <w:rPr>
@@ -417,18 +521,118 @@
         </w:rPr>
         <w:t>onfig</w:t>
       </w:r>
-      <w:r>
-        <w:rPr>
-          <w:rStyle w:val="Code"/>
-        </w:rPr>
-        <w:t>Key</w:t>
-      </w:r>
-      <w:proofErr w:type="spellEnd"/>
-      <w:r>
-        <w:rPr>
-          <w:rStyle w:val="Code"/>
-        </w:rPr>
-        <w:t>(key)</w:t>
+      <w:proofErr w:type="spellEnd"/>
+      <w:r>
+        <w:rPr>
+          <w:rStyle w:val="Code"/>
+        </w:rPr>
+        <w:t>()</w:t>
+      </w:r>
+    </w:p>
+    <w:p>
+      <w:r>
+        <w:t xml:space="preserve">Saves the </w:t>
+      </w:r>
+      <w:r>
+        <w:t xml:space="preserve">current </w:t>
+      </w:r>
+      <w:r>
+        <w:t xml:space="preserve">configuration </w:t>
+      </w:r>
+      <w:r>
+        <w:t xml:space="preserve">dictionary </w:t>
+      </w:r>
+      <w:r>
+        <w:t>to file.</w:t>
+      </w:r>
+      <w:r>
+        <w:t xml:space="preserve"> You shouldn’t have to do this, as the configuration </w:t>
+      </w:r>
+      <w:r>
+        <w:t>is saved when the client exits.</w:t>
+      </w:r>
+    </w:p>
+    <w:p>
+      <w:pPr>
+        <w:pStyle w:val="Heading1"/>
+        <w:rPr>
+          <w:rStyle w:val="Code"/>
+          <w:rFonts w:asciiTheme="majorHAnsi" w:hAnsiTheme="majorHAnsi"/>
+          <w:b/>
+          <w:sz w:val="28"/>
+        </w:rPr>
+      </w:pPr>
+      <w:r>
+        <w:rPr>
+          <w:rStyle w:val="Code"/>
+          <w:rFonts w:asciiTheme="majorHAnsi" w:hAnsiTheme="majorHAnsi"/>
+          <w:b/>
+          <w:sz w:val="28"/>
+        </w:rPr>
+        <w:t>Commands</w:t>
+      </w:r>
+    </w:p>
+    <w:p>
+      <w:r>
+        <w:t>Commands are one of the ways to extend the client.</w:t>
+      </w:r>
+    </w:p>
+    <w:p>
+      <w:proofErr w:type="spellStart"/>
+      <w:r>
+        <w:rPr>
+          <w:rStyle w:val="Code"/>
+        </w:rPr>
+        <w:t>client.addCommand</w:t>
+      </w:r>
+      <w:proofErr w:type="spellEnd"/>
+      <w:r>
+        <w:rPr>
+          <w:rStyle w:val="Code"/>
+        </w:rPr>
+        <w:t>(</w:t>
+      </w:r>
+      <w:proofErr w:type="spellStart"/>
+      <w:r>
+        <w:rPr>
+          <w:rStyle w:val="Code"/>
+        </w:rPr>
+        <w:t>name_or_names</w:t>
+      </w:r>
+      <w:proofErr w:type="spellEnd"/>
+      <w:r>
+        <w:rPr>
+          <w:rStyle w:val="Code"/>
+        </w:rPr>
+        <w:t xml:space="preserve">, </w:t>
+      </w:r>
+      <w:proofErr w:type="spellStart"/>
+      <w:r>
+        <w:rPr>
+          <w:rStyle w:val="Code"/>
+        </w:rPr>
+        <w:t>func</w:t>
+      </w:r>
+      <w:proofErr w:type="spellEnd"/>
+      <w:r>
+        <w:rPr>
+          <w:rStyle w:val="Code"/>
+        </w:rPr>
+        <w:t xml:space="preserve">, </w:t>
+      </w:r>
+      <w:proofErr w:type="spellStart"/>
+      <w:r>
+        <w:rPr>
+          <w:rStyle w:val="Code"/>
+        </w:rPr>
+        <w:t>params</w:t>
+      </w:r>
+      <w:proofErr w:type="spellEnd"/>
+      <w:r>
+        <w:rPr>
+          <w:rStyle w:val="Code"/>
+        </w:rPr>
+        <w:t>=’’, doc=None)</w:t>
       </w:r>
       <w:r>
         <w:rPr>
@@ -436,339 +640,135 @@
         </w:rPr>
         <w:br/>
       </w:r>
-      <w:proofErr w:type="spellStart"/>
-      <w:r>
-        <w:rPr>
-          <w:rStyle w:val="Code"/>
-        </w:rPr>
-        <w:t>g</w:t>
-      </w:r>
-      <w:r>
-        <w:rPr>
-          <w:rStyle w:val="Code"/>
-        </w:rPr>
-        <w:t>etC</w:t>
-      </w:r>
-      <w:r>
-        <w:rPr>
-          <w:rStyle w:val="Code"/>
-        </w:rPr>
-        <w:t>onfig</w:t>
-      </w:r>
-      <w:r>
-        <w:rPr>
-          <w:rStyle w:val="Code"/>
-        </w:rPr>
-        <w:t>Bool</w:t>
-      </w:r>
-      <w:proofErr w:type="spellEnd"/>
-      <w:r>
-        <w:rPr>
-          <w:rStyle w:val="Code"/>
-        </w:rPr>
-        <w:t>(key, default=False)</w:t>
-      </w:r>
       <w:r>
         <w:rPr>
           <w:rStyle w:val="Code"/>
         </w:rPr>
         <w:br/>
       </w:r>
-      <w:proofErr w:type="spellStart"/>
-      <w:r>
-        <w:rPr>
-          <w:rStyle w:val="Code"/>
-        </w:rPr>
-        <w:t>getC</w:t>
-      </w:r>
-      <w:r>
-        <w:rPr>
-          <w:rStyle w:val="Code"/>
-        </w:rPr>
-        <w:t>onfig</w:t>
-      </w:r>
-      <w:r>
-        <w:rPr>
-          <w:rStyle w:val="Code"/>
-        </w:rPr>
-        <w:t>Int</w:t>
-      </w:r>
-      <w:proofErr w:type="spellEnd"/>
-      <w:r>
-        <w:rPr>
-          <w:rStyle w:val="Code"/>
-        </w:rPr>
-        <w:t>(key, default=0)</w:t>
+      <w:r>
+        <w:t xml:space="preserve">Registers a command. </w:t>
+      </w:r>
+      <w:proofErr w:type="spellStart"/>
+      <w:r>
+        <w:t>name_or_names</w:t>
+      </w:r>
+      <w:proofErr w:type="spellEnd"/>
+      <w:r>
+        <w:t xml:space="preserve"> contains either a single command name or a list of command names that will invoke </w:t>
+      </w:r>
+      <w:proofErr w:type="spellStart"/>
+      <w:r>
+        <w:t>func</w:t>
+      </w:r>
+      <w:proofErr w:type="spellEnd"/>
+      <w:r>
+        <w:t xml:space="preserve"> when the user executes “/</w:t>
+      </w:r>
+      <w:proofErr w:type="spellStart"/>
+      <w:r>
+        <w:t>commandname</w:t>
+      </w:r>
+      <w:proofErr w:type="spellEnd"/>
+      <w:r>
+        <w:t xml:space="preserve">”. </w:t>
+      </w:r>
+    </w:p>
+    <w:p>
+      <w:r>
+        <w:rPr>
+          <w:rStyle w:val="Code"/>
+        </w:rPr>
+        <w:t>@</w:t>
+      </w:r>
+      <w:proofErr w:type="spellStart"/>
+      <w:r>
+        <w:rPr>
+          <w:rStyle w:val="Code"/>
+        </w:rPr>
+        <w:t>client.command</w:t>
+      </w:r>
+      <w:proofErr w:type="spellEnd"/>
+      <w:r>
+        <w:rPr>
+          <w:rStyle w:val="Code"/>
+        </w:rPr>
+        <w:t>(</w:t>
+      </w:r>
+      <w:proofErr w:type="spellStart"/>
+      <w:r>
+        <w:rPr>
+          <w:rStyle w:val="Code"/>
+        </w:rPr>
+        <w:t>params</w:t>
+      </w:r>
+      <w:proofErr w:type="spellEnd"/>
+      <w:r>
+        <w:rPr>
+          <w:rStyle w:val="Code"/>
+        </w:rPr>
+        <w:t>=’’, doc=None)</w:t>
       </w:r>
       <w:r>
         <w:rPr>
           <w:rStyle w:val="Code"/>
         </w:rPr>
         <w:br/>
-      </w:r>
-      <w:proofErr w:type="spellStart"/>
-      <w:r>
-        <w:rPr>
-          <w:rStyle w:val="Code"/>
-        </w:rPr>
-        <w:lastRenderedPageBreak/>
-        <w:t>getC</w:t>
-      </w:r>
-      <w:r>
-        <w:rPr>
-          <w:rStyle w:val="Code"/>
-        </w:rPr>
-        <w:t>onfig</w:t>
-      </w:r>
-      <w:r>
-        <w:rPr>
-          <w:rStyle w:val="Code"/>
-        </w:rPr>
-        <w:t>Str</w:t>
-      </w:r>
-      <w:proofErr w:type="spellEnd"/>
-      <w:r>
-        <w:rPr>
-          <w:rStyle w:val="Code"/>
-        </w:rPr>
-        <w:t>(key, default=</w:t>
-      </w:r>
-      <w:r>
-        <w:rPr>
-          <w:rStyle w:val="Code"/>
-        </w:rPr>
-        <w:t>’’</w:t>
-      </w:r>
-      <w:r>
-        <w:rPr>
-          <w:rStyle w:val="Code"/>
-        </w:rPr>
-        <w:t>)</w:t>
+        <w:t xml:space="preserve">def </w:t>
+      </w:r>
+      <w:proofErr w:type="spellStart"/>
+      <w:r>
+        <w:rPr>
+          <w:rStyle w:val="Code"/>
+        </w:rPr>
+        <w:t>mycommand</w:t>
+      </w:r>
+      <w:proofErr w:type="spellEnd"/>
+      <w:r>
+        <w:rPr>
+          <w:rStyle w:val="Code"/>
+        </w:rPr>
+        <w:t>(</w:t>
+      </w:r>
+      <w:proofErr w:type="spellStart"/>
+      <w:r>
+        <w:rPr>
+          <w:rStyle w:val="Code"/>
+        </w:rPr>
+        <w:t>arg</w:t>
+      </w:r>
+      <w:r>
+        <w:rPr>
+          <w:rStyle w:val="Code"/>
+        </w:rPr>
+        <w:t>s</w:t>
+      </w:r>
+      <w:proofErr w:type="spellEnd"/>
+      <w:r>
+        <w:rPr>
+          <w:rStyle w:val="Code"/>
+        </w:rPr>
+        <w:t>):</w:t>
       </w:r>
       <w:r>
         <w:rPr>
           <w:rStyle w:val="Code"/>
         </w:rPr>
         <w:br/>
-      </w:r>
-      <w:proofErr w:type="spellStart"/>
-      <w:r>
-        <w:rPr>
-          <w:rStyle w:val="Code"/>
-        </w:rPr>
-        <w:t>setC</w:t>
-      </w:r>
-      <w:r>
-        <w:rPr>
-          <w:rStyle w:val="Code"/>
-        </w:rPr>
-        <w:t>onfig</w:t>
-      </w:r>
-      <w:r>
-        <w:rPr>
-          <w:rStyle w:val="Code"/>
-        </w:rPr>
-        <w:t>Bool</w:t>
-      </w:r>
-      <w:proofErr w:type="spellEnd"/>
-      <w:r>
-        <w:rPr>
-          <w:rStyle w:val="Code"/>
-        </w:rPr>
-        <w:t xml:space="preserve">(key, </w:t>
-      </w:r>
-      <w:proofErr w:type="spellStart"/>
-      <w:r>
-        <w:rPr>
-          <w:rStyle w:val="Code"/>
-        </w:rPr>
-        <w:t>val</w:t>
-      </w:r>
-      <w:proofErr w:type="spellEnd"/>
-      <w:r>
-        <w:rPr>
-          <w:rStyle w:val="Code"/>
-        </w:rPr>
-        <w:t>)</w:t>
-      </w:r>
-      <w:r>
-        <w:rPr>
-          <w:rStyle w:val="Code"/>
-        </w:rPr>
-        <w:br/>
-      </w:r>
-      <w:proofErr w:type="spellStart"/>
-      <w:r>
-        <w:rPr>
-          <w:rStyle w:val="Code"/>
-        </w:rPr>
-        <w:t>setC</w:t>
-      </w:r>
-      <w:r>
-        <w:rPr>
-          <w:rStyle w:val="Code"/>
-        </w:rPr>
-        <w:t>onfig</w:t>
-      </w:r>
-      <w:r>
-        <w:rPr>
-          <w:rStyle w:val="Code"/>
-        </w:rPr>
-        <w:t>Int</w:t>
-      </w:r>
-      <w:proofErr w:type="spellEnd"/>
-      <w:r>
-        <w:rPr>
-          <w:rStyle w:val="Code"/>
-        </w:rPr>
-        <w:t xml:space="preserve">(key, </w:t>
-      </w:r>
-      <w:proofErr w:type="spellStart"/>
-      <w:r>
-        <w:rPr>
-          <w:rStyle w:val="Code"/>
-        </w:rPr>
-        <w:t>val</w:t>
-      </w:r>
-      <w:proofErr w:type="spellEnd"/>
-      <w:r>
-        <w:rPr>
-          <w:rStyle w:val="Code"/>
-        </w:rPr>
-        <w:t>)</w:t>
-      </w:r>
-      <w:r>
-        <w:rPr>
-          <w:rStyle w:val="Code"/>
-        </w:rPr>
-        <w:br/>
-      </w:r>
-      <w:proofErr w:type="spellStart"/>
-      <w:r>
-        <w:rPr>
-          <w:rStyle w:val="Code"/>
-        </w:rPr>
-        <w:t>setC</w:t>
-      </w:r>
-      <w:r>
-        <w:rPr>
-          <w:rStyle w:val="Code"/>
-        </w:rPr>
-        <w:t>onfig</w:t>
-      </w:r>
-      <w:r>
-        <w:rPr>
-          <w:rStyle w:val="Code"/>
-        </w:rPr>
-        <w:t>Str</w:t>
-      </w:r>
-      <w:proofErr w:type="spellEnd"/>
-      <w:r>
-        <w:rPr>
-          <w:rStyle w:val="Code"/>
-        </w:rPr>
-        <w:t>(key,</w:t>
-      </w:r>
-      <w:r>
-        <w:rPr>
-          <w:rStyle w:val="Code"/>
-        </w:rPr>
-        <w:t xml:space="preserve"> </w:t>
-      </w:r>
-      <w:proofErr w:type="spellStart"/>
-      <w:r>
-        <w:rPr>
-          <w:rStyle w:val="Code"/>
-        </w:rPr>
-        <w:t>val</w:t>
-      </w:r>
-      <w:proofErr w:type="spellEnd"/>
-      <w:r>
-        <w:rPr>
-          <w:rStyle w:val="Code"/>
-        </w:rPr>
-        <w:t>)</w:t>
-      </w:r>
-      <w:r>
-        <w:rPr>
-          <w:rStyle w:val="Code"/>
-        </w:rPr>
-        <w:br/>
-      </w:r>
-      <w:r>
-        <w:rPr>
-          <w:rStyle w:val="Code"/>
-        </w:rPr>
-        <w:br/>
-      </w:r>
-      <w:r>
-        <w:t>These functions read from and write t</w:t>
-      </w:r>
-      <w:r>
-        <w:t xml:space="preserve">o </w:t>
-      </w:r>
-      <w:r>
-        <w:t>the configuration dictionary.</w:t>
-      </w:r>
-    </w:p>
-    <w:p>
-      <w:pPr>
-        <w:rPr>
-          <w:rStyle w:val="Code"/>
-        </w:rPr>
-      </w:pPr>
-      <w:proofErr w:type="spellStart"/>
-      <w:r>
-        <w:rPr>
-          <w:rStyle w:val="Code"/>
-        </w:rPr>
-        <w:t>saveC</w:t>
-      </w:r>
-      <w:r>
-        <w:rPr>
-          <w:rStyle w:val="Code"/>
-        </w:rPr>
-        <w:t>onfig</w:t>
-      </w:r>
-      <w:proofErr w:type="spellEnd"/>
-      <w:r>
-        <w:rPr>
-          <w:rStyle w:val="Code"/>
-        </w:rPr>
-        <w:t>()</w:t>
-      </w:r>
-    </w:p>
-    <w:p>
-      <w:pPr>
-        <w:rPr>
-          <w:rStyle w:val="Code"/>
-        </w:rPr>
-      </w:pPr>
-      <w:r>
-        <w:t xml:space="preserve">Saves the </w:t>
-      </w:r>
-      <w:r>
-        <w:t xml:space="preserve">current </w:t>
-      </w:r>
-      <w:r>
-        <w:t xml:space="preserve">configuration </w:t>
-      </w:r>
-      <w:r>
-        <w:t xml:space="preserve">dictionary </w:t>
-      </w:r>
-      <w:r>
-        <w:t>to file.</w:t>
-      </w:r>
-      <w:r>
-        <w:t xml:space="preserve"> You shouldn’t have to do this, as the configuration is saved when the client exits, and when the configuration dialog </w:t>
-      </w:r>
-      <w:r>
-        <w:t>is closed</w:t>
-      </w:r>
-      <w:r>
-        <w:t>.</w:t>
-      </w:r>
-    </w:p>
+        <w:t xml:space="preserve">    ...</w:t>
+      </w:r>
+    </w:p>
+    <w:p>
+      <w:r>
+        <w:t>Decorator shorthand for the above.</w:t>
+      </w:r>
+    </w:p>
+    <w:p>
+      <w:r>
+        <w:t>The command function is passed a single string argument containing the characters following the command.</w:t>
+      </w:r>
+    </w:p>
+    <w:p/>
     <w:sectPr>
       <w:pgSz w:w="12240" w:h="15840"/>
       <w:pgMar w:top="1440" w:right="1440" w:bottom="1440" w:left="1440" w:header="720" w:footer="720" w:gutter="0"/>

</xml_diff>